<commit_message>
fix annoying problem with multimedia not showing "type" because of old header in teaching-materials.xlsx
</commit_message>
<xml_diff>
--- a/guardianFrogs_Roadmap.docx
+++ b/guardianFrogs_Roadmap.docx
@@ -1535,10 +1535,13 @@
     <w:p>
       <w:pPr>
         <w:ind w:left="0" w:firstLine="0"/>
-        <w:rPr/>
-      </w:pPr>
-      <w:r>
-        <w:rPr>
+        <w:rPr>
+          <w:shd w:fill="d9d9d9" w:val="clear"/>
+        </w:rPr>
+      </w:pPr>
+      <w:r>
+        <w:rPr>
+          <w:shd w:fill="d9d9d9" w:val="clear"/>
           <w:rtl w:val="0"/>
         </w:rPr>
         <w:t xml:space="preserve">Warm-Up (10 min): Categorize the following. Among nonhuman animals, what sex is:</w:t>
@@ -1552,11 +1555,12 @@
         </w:numPr>
         <w:ind w:left="720" w:hanging="360"/>
         <w:rPr>
-          <w:u w:val="none"/>
-        </w:rPr>
-      </w:pPr>
-      <w:r>
-        <w:rPr>
+          <w:shd w:fill="d9d9d9" w:val="clear"/>
+        </w:rPr>
+      </w:pPr>
+      <w:r>
+        <w:rPr>
+          <w:shd w:fill="d9d9d9" w:val="clear"/>
           <w:rtl w:val="0"/>
         </w:rPr>
         <w:t xml:space="preserve">showy</w:t>
@@ -1570,11 +1574,12 @@
         </w:numPr>
         <w:ind w:left="720" w:hanging="360"/>
         <w:rPr>
-          <w:u w:val="none"/>
-        </w:rPr>
-      </w:pPr>
-      <w:r>
-        <w:rPr>
+          <w:shd w:fill="d9d9d9" w:val="clear"/>
+        </w:rPr>
+      </w:pPr>
+      <w:r>
+        <w:rPr>
+          <w:shd w:fill="d9d9d9" w:val="clear"/>
           <w:rtl w:val="0"/>
         </w:rPr>
         <w:t xml:space="preserve">large</w:t>
@@ -1588,11 +1593,12 @@
         </w:numPr>
         <w:ind w:left="720" w:hanging="360"/>
         <w:rPr>
-          <w:u w:val="none"/>
-        </w:rPr>
-      </w:pPr>
-      <w:r>
-        <w:rPr>
+          <w:shd w:fill="d9d9d9" w:val="clear"/>
+        </w:rPr>
+      </w:pPr>
+      <w:r>
+        <w:rPr>
+          <w:shd w:fill="d9d9d9" w:val="clear"/>
           <w:rtl w:val="0"/>
         </w:rPr>
         <w:t xml:space="preserve">competitive</w:t>
@@ -1606,11 +1612,12 @@
         </w:numPr>
         <w:ind w:left="720" w:hanging="360"/>
         <w:rPr>
-          <w:u w:val="none"/>
-        </w:rPr>
-      </w:pPr>
-      <w:r>
-        <w:rPr>
+          <w:shd w:fill="d9d9d9" w:val="clear"/>
+        </w:rPr>
+      </w:pPr>
+      <w:r>
+        <w:rPr>
+          <w:shd w:fill="d9d9d9" w:val="clear"/>
           <w:rtl w:val="0"/>
         </w:rPr>
         <w:t xml:space="preserve">loud</w:t>
@@ -1624,11 +1631,12 @@
         </w:numPr>
         <w:ind w:left="720" w:hanging="360"/>
         <w:rPr>
-          <w:u w:val="none"/>
-        </w:rPr>
-      </w:pPr>
-      <w:r>
-        <w:rPr>
+          <w:shd w:fill="d9d9d9" w:val="clear"/>
+        </w:rPr>
+      </w:pPr>
+      <w:r>
+        <w:rPr>
+          <w:shd w:fill="d9d9d9" w:val="clear"/>
           <w:rtl w:val="0"/>
         </w:rPr>
         <w:t xml:space="preserve">caring</w:t>
@@ -1642,11 +1650,12 @@
         </w:numPr>
         <w:ind w:left="720" w:hanging="360"/>
         <w:rPr>
-          <w:u w:val="none"/>
-        </w:rPr>
-      </w:pPr>
-      <w:r>
-        <w:rPr>
+          <w:shd w:fill="d9d9d9" w:val="clear"/>
+        </w:rPr>
+      </w:pPr>
+      <w:r>
+        <w:rPr>
+          <w:shd w:fill="d9d9d9" w:val="clear"/>
           <w:rtl w:val="0"/>
         </w:rPr>
         <w:t xml:space="preserve">protective</w:t>
@@ -1654,10 +1663,13 @@
     </w:p>
     <w:p>
       <w:pPr>
-        <w:rPr/>
-      </w:pPr>
-      <w:r>
-        <w:rPr>
+        <w:rPr>
+          <w:shd w:fill="d9d9d9" w:val="clear"/>
+        </w:rPr>
+      </w:pPr>
+      <w:r>
+        <w:rPr>
+          <w:shd w:fill="d9d9d9" w:val="clear"/>
           <w:rtl w:val="0"/>
         </w:rPr>
         <w:t xml:space="preserve">Side note:</w:t>
@@ -1670,9 +1682,13 @@
           <w:numId w:val="4"/>
         </w:numPr>
         <w:ind w:left="720" w:hanging="360"/>
-      </w:pPr>
-      <w:r>
-        <w:rPr>
+        <w:rPr>
+          <w:shd w:fill="d9d9d9" w:val="clear"/>
+        </w:rPr>
+      </w:pPr>
+      <w:r>
+        <w:rPr>
+          <w:shd w:fill="d9d9d9" w:val="clear"/>
           <w:rtl w:val="0"/>
         </w:rPr>
         <w:t xml:space="preserve">We will always use the word “sex”, not “gender” in this lesson.</w:t>
@@ -1685,9 +1701,13 @@
           <w:numId w:val="4"/>
         </w:numPr>
         <w:ind w:left="720" w:hanging="360"/>
-      </w:pPr>
-      <w:r>
-        <w:rPr>
+        <w:rPr>
+          <w:shd w:fill="d9d9d9" w:val="clear"/>
+        </w:rPr>
+      </w:pPr>
+      <w:r>
+        <w:rPr>
+          <w:shd w:fill="d9d9d9" w:val="clear"/>
           <w:rtl w:val="0"/>
         </w:rPr>
         <w:t xml:space="preserve">Not talking about humans </w:t>
@@ -1700,9 +1720,13 @@
           <w:numId w:val="4"/>
         </w:numPr>
         <w:ind w:left="720" w:hanging="360"/>
-      </w:pPr>
-      <w:r>
-        <w:rPr>
+        <w:rPr>
+          <w:shd w:fill="d9d9d9" w:val="clear"/>
+        </w:rPr>
+      </w:pPr>
+      <w:r>
+        <w:rPr>
+          <w:shd w:fill="d9d9d9" w:val="clear"/>
           <w:rtl w:val="0"/>
         </w:rPr>
         <w:t xml:space="preserve">Sex refers to male and female, determined by size of gametes (sperm and egg)</w:t>
@@ -1715,9 +1739,13 @@
           <w:numId w:val="4"/>
         </w:numPr>
         <w:ind w:left="720" w:hanging="360"/>
-      </w:pPr>
-      <w:r>
-        <w:rPr>
+        <w:rPr>
+          <w:shd w:fill="d9d9d9" w:val="clear"/>
+        </w:rPr>
+      </w:pPr>
+      <w:r>
+        <w:rPr>
+          <w:shd w:fill="d9d9d9" w:val="clear"/>
           <w:rtl w:val="0"/>
         </w:rPr>
         <w:t xml:space="preserve">Gender is a concept that applies to how humans identify with a particular group (male, female, or nonbinary). Whether animals have gender or not is hard to test, since they cannot tell us how they perceive themselves.</w:t>
@@ -1726,10 +1754,13 @@
     <w:p>
       <w:pPr>
         <w:ind w:left="0" w:firstLine="0"/>
-        <w:rPr/>
-      </w:pPr>
-      <w:r>
-        <w:rPr>
+        <w:rPr>
+          <w:shd w:fill="cccccc" w:val="clear"/>
+        </w:rPr>
+      </w:pPr>
+      <w:r>
+        <w:rPr>
+          <w:shd w:fill="cccccc" w:val="clear"/>
           <w:rtl w:val="0"/>
         </w:rPr>
         <w:t xml:space="preserve">Are their consistent sex differences in which species is caring and which is competitive?</w:t>
@@ -1743,11 +1774,12 @@
         </w:numPr>
         <w:ind w:left="720" w:hanging="360"/>
         <w:rPr>
-          <w:u w:val="none"/>
-        </w:rPr>
-      </w:pPr>
-      <w:r>
-        <w:rPr>
+          <w:shd w:fill="cccccc" w:val="clear"/>
+        </w:rPr>
+      </w:pPr>
+      <w:r>
+        <w:rPr>
+          <w:shd w:fill="cccccc" w:val="clear"/>
           <w:rtl w:val="0"/>
         </w:rPr>
         <w:t xml:space="preserve">To answer this question, we’re going to collect data by doing an activity.</w:t>
@@ -1761,11 +1793,12 @@
         </w:numPr>
         <w:ind w:left="720" w:hanging="360"/>
         <w:rPr>
-          <w:u w:val="none"/>
-        </w:rPr>
-      </w:pPr>
-      <w:r>
-        <w:rPr>
+          <w:shd w:fill="cccccc" w:val="clear"/>
+        </w:rPr>
+      </w:pPr>
+      <w:r>
+        <w:rPr>
+          <w:shd w:fill="cccccc" w:val="clear"/>
           <w:rtl w:val="0"/>
         </w:rPr>
         <w:t xml:space="preserve">Across animal species, organisms have evolved behaviors that help them survive and reproduce.</w:t>
@@ -1779,11 +1812,12 @@
         </w:numPr>
         <w:ind w:left="720" w:hanging="360"/>
         <w:rPr>
-          <w:u w:val="none"/>
-        </w:rPr>
-      </w:pPr>
-      <w:r>
-        <w:rPr>
+          <w:shd w:fill="cccccc" w:val="clear"/>
+        </w:rPr>
+      </w:pPr>
+      <w:r>
+        <w:rPr>
+          <w:shd w:fill="cccccc" w:val="clear"/>
           <w:rtl w:val="0"/>
         </w:rPr>
         <w:t xml:space="preserve">Some traits, like showy feathers or dancing behaviors help attract mates (ornaments), while others help compete against rivals (armaments).</w:t>
@@ -1797,11 +1831,12 @@
         </w:numPr>
         <w:ind w:left="720" w:hanging="360"/>
         <w:rPr>
-          <w:u w:val="none"/>
-        </w:rPr>
-      </w:pPr>
-      <w:r>
-        <w:rPr>
+          <w:shd w:fill="cccccc" w:val="clear"/>
+        </w:rPr>
+      </w:pPr>
+      <w:r>
+        <w:rPr>
+          <w:shd w:fill="cccccc" w:val="clear"/>
           <w:rtl w:val="0"/>
         </w:rPr>
         <w:t xml:space="preserve">These ornaments and armaments could be in the form of sounds, or visual signals.</w:t>
@@ -1815,11 +1850,12 @@
         </w:numPr>
         <w:ind w:left="720" w:hanging="360"/>
         <w:rPr>
-          <w:u w:val="none"/>
-        </w:rPr>
-      </w:pPr>
-      <w:r>
-        <w:rPr>
+          <w:shd w:fill="cccccc" w:val="clear"/>
+        </w:rPr>
+      </w:pPr>
+      <w:r>
+        <w:rPr>
+          <w:shd w:fill="cccccc" w:val="clear"/>
           <w:rtl w:val="0"/>
         </w:rPr>
         <w:t xml:space="preserve">And sometimes the same signal can have both functions--like if large antlers are intimidating to rival males, but also attractive to females. Or in birdsong, if a well-executed song deters rival males and is attractive to females.</w:t>
@@ -1828,10 +1864,13 @@
     <w:p>
       <w:pPr>
         <w:ind w:left="0" w:firstLine="0"/>
-        <w:rPr/>
-      </w:pPr>
-      <w:r>
-        <w:rPr>
+        <w:rPr>
+          <w:shd w:fill="cccccc" w:val="clear"/>
+        </w:rPr>
+      </w:pPr>
+      <w:r>
+        <w:rPr>
+          <w:shd w:fill="cccccc" w:val="clear"/>
           <w:rtl w:val="0"/>
         </w:rPr>
         <w:t xml:space="preserve">30min Student activity: “Role with It” (Interactive data collection)</w:t>
@@ -1845,11 +1884,12 @@
         </w:numPr>
         <w:ind w:left="720" w:hanging="360"/>
         <w:rPr>
-          <w:u w:val="none"/>
-        </w:rPr>
-      </w:pPr>
-      <w:r>
-        <w:rPr>
+          <w:shd w:fill="cccccc" w:val="clear"/>
+        </w:rPr>
+      </w:pPr>
+      <w:r>
+        <w:rPr>
+          <w:shd w:fill="cccccc" w:val="clear"/>
           <w:rtl w:val="0"/>
         </w:rPr>
         <w:t xml:space="preserve">Students are distributed 20 cards (m &amp; f for 10 species); some students may get more than 1 (you can give more than 1 student the same card if you have a big class)</w:t>
@@ -1863,11 +1903,12 @@
         </w:numPr>
         <w:ind w:left="720" w:hanging="360"/>
         <w:rPr>
-          <w:u w:val="none"/>
-        </w:rPr>
-      </w:pPr>
-      <w:r>
-        <w:rPr>
+          <w:shd w:fill="cccccc" w:val="clear"/>
+        </w:rPr>
+      </w:pPr>
+      <w:r>
+        <w:rPr>
+          <w:shd w:fill="cccccc" w:val="clear"/>
           <w:rtl w:val="0"/>
         </w:rPr>
         <w:t xml:space="preserve">All but 2 (jacana and pipefish) have M only or M &amp; F mate attraction/competition (conventional sex roles); But wrens have both, and we have the 2 sex role reversed species. What do these 3 all have in common that is unusual/missing in the others? Male parental investment.</w:t>
@@ -1881,11 +1922,12 @@
         </w:numPr>
         <w:ind w:left="720" w:hanging="360"/>
         <w:rPr>
-          <w:u w:val="none"/>
-        </w:rPr>
-      </w:pPr>
-      <w:r>
-        <w:rPr>
+          <w:shd w:fill="cccccc" w:val="clear"/>
+        </w:rPr>
+      </w:pPr>
+      <w:r>
+        <w:rPr>
+          <w:shd w:fill="cccccc" w:val="clear"/>
           <w:rtl w:val="0"/>
         </w:rPr>
         <w:t xml:space="preserve">Activity “Role With It”:</w:t>
@@ -1899,11 +1941,12 @@
         </w:numPr>
         <w:ind w:left="1440" w:hanging="360"/>
         <w:rPr>
-          <w:u w:val="none"/>
-        </w:rPr>
-      </w:pPr>
-      <w:r>
-        <w:rPr>
+          <w:shd w:fill="cccccc" w:val="clear"/>
+        </w:rPr>
+      </w:pPr>
+      <w:r>
+        <w:rPr>
+          <w:shd w:fill="cccccc" w:val="clear"/>
           <w:rtl w:val="0"/>
         </w:rPr>
         <w:t xml:space="preserve">Presentation goes through each species and sex in a haphazard order</w:t>
@@ -1917,11 +1960,12 @@
         </w:numPr>
         <w:ind w:left="1440" w:hanging="360"/>
         <w:rPr>
-          <w:u w:val="none"/>
-        </w:rPr>
-      </w:pPr>
-      <w:r>
-        <w:rPr>
+          <w:shd w:fill="cccccc" w:val="clear"/>
+        </w:rPr>
+      </w:pPr>
+      <w:r>
+        <w:rPr>
+          <w:shd w:fill="cccccc" w:val="clear"/>
           <w:rtl w:val="0"/>
         </w:rPr>
         <w:t xml:space="preserve">If you have that card, you look at the value and signal accordingly. Each has a visual &amp; an acoustic signal value. Visual signals go from 1-3; acoustic: 0-3.</w:t>
@@ -1935,11 +1979,12 @@
         </w:numPr>
         <w:ind w:left="2160" w:hanging="360"/>
         <w:rPr>
-          <w:u w:val="none"/>
-        </w:rPr>
-      </w:pPr>
-      <w:r>
-        <w:rPr>
+          <w:shd w:fill="cccccc" w:val="clear"/>
+        </w:rPr>
+      </w:pPr>
+      <w:r>
+        <w:rPr>
+          <w:shd w:fill="cccccc" w:val="clear"/>
           <w:rtl w:val="0"/>
         </w:rPr>
         <w:t xml:space="preserve">Acoustic Signaler: Say your name 3 times (at an audible, but respectful volume according to an acceptable classroom level) </w:t>
@@ -1953,11 +1998,12 @@
         </w:numPr>
         <w:ind w:left="2160" w:hanging="360"/>
         <w:rPr>
-          <w:u w:val="none"/>
-        </w:rPr>
-      </w:pPr>
-      <w:r>
-        <w:rPr>
+          <w:shd w:fill="cccccc" w:val="clear"/>
+        </w:rPr>
+      </w:pPr>
+      <w:r>
+        <w:rPr>
+          <w:shd w:fill="cccccc" w:val="clear"/>
           <w:rtl w:val="0"/>
         </w:rPr>
         <w:t xml:space="preserve">Visual Signaler: Do a little dance according to your level; (Gif of fortnight celebration or Steve Zissou doing very subtle dance) to accommodate introverts</w:t>
@@ -1971,11 +2017,12 @@
         </w:numPr>
         <w:ind w:left="2160" w:hanging="360"/>
         <w:rPr>
-          <w:u w:val="none"/>
-        </w:rPr>
-      </w:pPr>
-      <w:r>
-        <w:rPr>
+          <w:shd w:fill="cccccc" w:val="clear"/>
+        </w:rPr>
+      </w:pPr>
+      <w:r>
+        <w:rPr>
+          <w:shd w:fill="cccccc" w:val="clear"/>
           <w:rtl w:val="0"/>
         </w:rPr>
         <w:t xml:space="preserve">Does not signal: Quietly raise your hand</w:t>
@@ -1989,11 +2036,12 @@
         </w:numPr>
         <w:ind w:left="2160" w:hanging="360"/>
         <w:rPr>
-          <w:u w:val="none"/>
-        </w:rPr>
-      </w:pPr>
-      <w:r>
-        <w:rPr>
+          <w:shd w:fill="cccccc" w:val="clear"/>
+        </w:rPr>
+      </w:pPr>
+      <w:r>
+        <w:rPr>
+          <w:shd w:fill="cccccc" w:val="clear"/>
           <w:rtl w:val="0"/>
         </w:rPr>
         <w:t xml:space="preserve">Teacher will call on you: You read your script: “Male bullfrogs croak to attract females. They do not care for offspring, they only pass on their genes.”</w:t>
@@ -2007,11 +2055,12 @@
         </w:numPr>
         <w:ind w:left="2160" w:hanging="360"/>
         <w:rPr>
-          <w:u w:val="none"/>
-        </w:rPr>
-      </w:pPr>
-      <w:r>
-        <w:rPr>
+          <w:shd w:fill="cccccc" w:val="clear"/>
+        </w:rPr>
+      </w:pPr>
+      <w:r>
+        <w:rPr>
+          <w:shd w:fill="cccccc" w:val="clear"/>
           <w:rtl w:val="0"/>
         </w:rPr>
         <w:t xml:space="preserve">Presentation prompts them to fill in answers on the worksheet</w:t>
@@ -2030,11 +2079,12 @@
         </w:numPr>
         <w:ind w:left="2160" w:hanging="360"/>
         <w:rPr>
-          <w:u w:val="none"/>
-        </w:rPr>
-      </w:pPr>
-      <w:r>
-        <w:rPr>
+          <w:shd w:fill="cccccc" w:val="clear"/>
+        </w:rPr>
+      </w:pPr>
+      <w:r>
+        <w:rPr>
+          <w:shd w:fill="cccccc" w:val="clear"/>
           <w:rtl w:val="0"/>
         </w:rPr>
         <w:t xml:space="preserve">BEFORE activity begins, opportunity to trade cards (to be more or less boisterous)</w:t>
@@ -6657,7 +6707,7 @@
 
 <file path=customXML/item1.xml><?xml version="1.0" encoding="utf-8"?>
 <go:gDocsCustomXmlDataStorage xmlns:go="http://customooxmlschemas.google.com/" xmlns:r="http://schemas.openxmlformats.org/officeDocument/2006/relationships">
-  <go:docsCustomData xmlns:go="http://customooxmlschemas.google.com/" roundtripDataSignature="AMtx7mjQ7fVBzgVUPXR2OEeNpK2z4AMdrw==">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</go:docsCustomData>
+  <go:docsCustomData xmlns:go="http://customooxmlschemas.google.com/" roundtripDataSignature="AMtx7mjQ7fVBzgVUPXR2OEeNpK2z4AMdrw==">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</go:docsCustomData>
 </go:gDocsCustomXmlDataStorage>
 </file>
 

</xml_diff>

<commit_message>
galacticPubs::publish() [2022-04-12 18:38:14]  updated graph
</commit_message>
<xml_diff>
--- a/guardianFrogs_Roadmap.docx
+++ b/guardianFrogs_Roadmap.docx
@@ -88,7 +88,7 @@
                 <w:szCs w:val="22"/>
                 <w:rtl w:val="0"/>
               </w:rPr>
-              <w:t xml:space="preserve">Sex Role Reversal in Guardian Frogs:</w:t>
+              <w:t xml:space="preserve">The Guardian Frogs of Borneo</w:t>
             </w:r>
             <w:r>
               <w:rPr>
@@ -277,7 +277,7 @@
           <w:szCs w:val="22"/>
         </w:rPr>
       </w:pPr>
-      <w:hyperlink r:id="rId9">
+      <w:hyperlink r:id="rId7">
         <w:r>
           <w:rPr>
             <w:rFonts w:ascii="Montserrat" w:cs="Montserrat" w:eastAsia="Montserrat" w:hAnsi="Montserrat"/>
@@ -1109,7 +1109,7 @@
           <w:szCs w:val="22"/>
         </w:rPr>
       </w:pPr>
-      <w:hyperlink r:id="rId10">
+      <w:hyperlink r:id="rId8">
         <w:r>
           <w:rPr>
             <w:rFonts w:ascii="Montserrat" w:cs="Montserrat" w:eastAsia="Montserrat" w:hAnsi="Montserrat"/>
@@ -2238,24 +2238,217 @@
           <w:numId w:val="2"/>
         </w:numPr>
         <w:ind w:left="720" w:hanging="360"/>
-        <w:rPr/>
-      </w:pPr>
-      <w:r>
-        <w:rPr>
+        <w:rPr>
+          <w:shd w:fill="a6a6a6" w:val="clear"/>
+        </w:rPr>
+      </w:pPr>
+      <w:r>
+        <w:rPr>
+          <w:shd w:fill="a6a6a6" w:val="clear"/>
           <w:rtl w:val="0"/>
         </w:rPr>
         <w:t xml:space="preserve">Start class with playing </w:t>
       </w:r>
-      <w:hyperlink r:id="rId11">
+      <w:hyperlink r:id="rId9">
+        <w:r>
+          <w:rPr>
+            <w:color w:val="1155cc"/>
+            <w:u w:val="single"/>
+            <w:shd w:fill="a6a6a6" w:val="clear"/>
+            <w:rtl w:val="0"/>
+          </w:rPr>
+          <w:t xml:space="preserve">atmospheric Borneo video</w:t>
+        </w:r>
+      </w:hyperlink>
+      <w:r>
+        <w:rPr>
+          <w:rtl w:val="0"/>
+        </w:rPr>
+      </w:r>
+    </w:p>
+    <w:p>
+      <w:pPr>
+        <w:numPr>
+          <w:ilvl w:val="0"/>
+          <w:numId w:val="2"/>
+        </w:numPr>
+        <w:ind w:left="720" w:hanging="360"/>
+        <w:rPr>
+          <w:shd w:fill="a6a6a6" w:val="clear"/>
+        </w:rPr>
+      </w:pPr>
+      <w:r>
+        <w:rPr>
+          <w:shd w:fill="a6a6a6" w:val="clear"/>
+          <w:rtl w:val="0"/>
+        </w:rPr>
+        <w:t xml:space="preserve">Where are we going?</w:t>
+      </w:r>
+    </w:p>
+    <w:p>
+      <w:pPr>
+        <w:numPr>
+          <w:ilvl w:val="0"/>
+          <w:numId w:val="2"/>
+        </w:numPr>
+        <w:ind w:left="720" w:hanging="360"/>
+        <w:rPr>
+          <w:shd w:fill="a6a6a6" w:val="clear"/>
+        </w:rPr>
+      </w:pPr>
+      <w:r>
+        <w:rPr>
+          <w:shd w:fill="a6a6a6" w:val="clear"/>
+          <w:rtl w:val="0"/>
+        </w:rPr>
+        <w:t xml:space="preserve">Borneo is a large island in Southeast Asia</w:t>
+      </w:r>
+    </w:p>
+    <w:p>
+      <w:pPr>
+        <w:numPr>
+          <w:ilvl w:val="0"/>
+          <w:numId w:val="2"/>
+        </w:numPr>
+        <w:ind w:left="720" w:hanging="360"/>
+        <w:rPr>
+          <w:shd w:fill="a6a6a6" w:val="clear"/>
+        </w:rPr>
+      </w:pPr>
+      <w:r>
+        <w:rPr>
+          <w:shd w:fill="a6a6a6" w:val="clear"/>
+          <w:rtl w:val="0"/>
+        </w:rPr>
+        <w:t xml:space="preserve">It is the territory of 3</w:t>
+      </w:r>
+      <w:r>
+        <w:rPr>
+          <w:shd w:fill="a6a6a6" w:val="clear"/>
+          <w:rtl w:val="0"/>
+        </w:rPr>
+        <w:t xml:space="preserve"> different countries:</w:t>
+      </w:r>
+      <w:r>
+        <w:rPr>
+          <w:rtl w:val="0"/>
+        </w:rPr>
+      </w:r>
+    </w:p>
+    <w:p>
+      <w:pPr>
+        <w:numPr>
+          <w:ilvl w:val="1"/>
+          <w:numId w:val="2"/>
+        </w:numPr>
+        <w:ind w:left="1440" w:hanging="360"/>
+        <w:rPr>
+          <w:shd w:fill="a6a6a6" w:val="clear"/>
+        </w:rPr>
+      </w:pPr>
+      <w:r>
+        <w:rPr>
+          <w:shd w:fill="a6a6a6" w:val="clear"/>
+          <w:rtl w:val="0"/>
+        </w:rPr>
+        <w:t xml:space="preserve">Indonesia</w:t>
+      </w:r>
+    </w:p>
+    <w:p>
+      <w:pPr>
+        <w:numPr>
+          <w:ilvl w:val="1"/>
+          <w:numId w:val="2"/>
+        </w:numPr>
+        <w:ind w:left="1440" w:hanging="360"/>
+        <w:rPr>
+          <w:shd w:fill="a6a6a6" w:val="clear"/>
+        </w:rPr>
+      </w:pPr>
+      <w:r>
+        <w:rPr>
+          <w:shd w:fill="a6a6a6" w:val="clear"/>
+          <w:rtl w:val="0"/>
+        </w:rPr>
+        <w:t xml:space="preserve">Papua New Guinea</w:t>
+      </w:r>
+    </w:p>
+    <w:p>
+      <w:pPr>
+        <w:numPr>
+          <w:ilvl w:val="1"/>
+          <w:numId w:val="2"/>
+        </w:numPr>
+        <w:ind w:left="1440" w:hanging="360"/>
+        <w:rPr>
+          <w:shd w:fill="a6a6a6" w:val="clear"/>
+        </w:rPr>
+      </w:pPr>
+      <w:r>
+        <w:rPr>
+          <w:shd w:fill="a6a6a6" w:val="clear"/>
+          <w:rtl w:val="0"/>
+        </w:rPr>
+        <w:t xml:space="preserve">Brunei</w:t>
+      </w:r>
+    </w:p>
+    <w:p>
+      <w:pPr>
+        <w:numPr>
+          <w:ilvl w:val="0"/>
+          <w:numId w:val="2"/>
+        </w:numPr>
+        <w:ind w:left="720" w:hanging="360"/>
+        <w:rPr>
+          <w:shd w:fill="a6a6a6" w:val="clear"/>
+        </w:rPr>
+      </w:pPr>
+      <w:r>
+        <w:rPr>
+          <w:shd w:fill="a6a6a6" w:val="clear"/>
+          <w:rtl w:val="0"/>
+        </w:rPr>
+        <w:t xml:space="preserve">We’re focusing on Brunei</w:t>
+      </w:r>
+    </w:p>
+    <w:p>
+      <w:pPr>
+        <w:numPr>
+          <w:ilvl w:val="0"/>
+          <w:numId w:val="2"/>
+        </w:numPr>
+        <w:ind w:left="720" w:hanging="360"/>
+        <w:rPr>
+          <w:u w:val="none"/>
+        </w:rPr>
+      </w:pPr>
+      <w:hyperlink r:id="rId10">
         <w:r>
           <w:rPr>
             <w:color w:val="1155cc"/>
             <w:u w:val="single"/>
             <w:rtl w:val="0"/>
           </w:rPr>
-          <w:t xml:space="preserve">atmospheric Borneo video</w:t>
+          <w:t xml:space="preserve">Introduce frogs &amp; Brunei with Johana’s videos.</w:t>
         </w:r>
       </w:hyperlink>
+      <w:r>
+        <w:rPr>
+          <w:rtl w:val="0"/>
+        </w:rPr>
+      </w:r>
+    </w:p>
+    <w:p>
+      <w:pPr>
+        <w:numPr>
+          <w:ilvl w:val="1"/>
+          <w:numId w:val="2"/>
+        </w:numPr>
+        <w:ind w:left="1440" w:hanging="360"/>
+        <w:rPr>
+          <w:u w:val="none"/>
+        </w:rPr>
+      </w:pPr>
       <w:r>
         <w:rPr>
           <w:rtl w:val="0"/>
@@ -2269,68 +2462,15 @@
           <w:numId w:val="2"/>
         </w:numPr>
         <w:ind w:left="720" w:hanging="360"/>
-        <w:rPr/>
-      </w:pPr>
-      <w:r>
-        <w:rPr>
-          <w:rtl w:val="0"/>
-        </w:rPr>
-        <w:t xml:space="preserve">Where are we going?</w:t>
-      </w:r>
-    </w:p>
-    <w:p>
-      <w:pPr>
-        <w:numPr>
-          <w:ilvl w:val="0"/>
-          <w:numId w:val="2"/>
-        </w:numPr>
-        <w:ind w:left="720" w:hanging="360"/>
-        <w:rPr/>
-      </w:pPr>
-      <w:r>
-        <w:rPr>
-          <w:rtl w:val="0"/>
-        </w:rPr>
-        <w:t xml:space="preserve">Borneo is a large island in Southeast Asia</w:t>
-      </w:r>
-    </w:p>
-    <w:p>
-      <w:pPr>
-        <w:numPr>
-          <w:ilvl w:val="0"/>
-          <w:numId w:val="2"/>
-        </w:numPr>
-        <w:ind w:left="720" w:hanging="360"/>
-        <w:rPr/>
-      </w:pPr>
-      <w:r>
-        <w:rPr>
-          <w:rtl w:val="0"/>
-        </w:rPr>
-        <w:t xml:space="preserve">It is the territory of 3</w:t>
-      </w:r>
-      <w:sdt>
-        <w:sdtPr>
-          <w:tag w:val="goog_rdk_0"/>
-        </w:sdtPr>
-        <w:sdtContent>
-          <w:commentRangeStart w:id="0"/>
-        </w:sdtContent>
-      </w:sdt>
-      <w:r>
-        <w:rPr>
-          <w:rtl w:val="0"/>
-        </w:rPr>
-        <w:t xml:space="preserve"> different countries:</w:t>
-      </w:r>
-      <w:commentRangeEnd w:id="0"/>
-      <w:r>
-        <w:commentReference w:id="0"/>
-      </w:r>
-      <w:r>
-        <w:rPr>
-          <w:rtl w:val="0"/>
-        </w:rPr>
+        <w:rPr>
+          <w:u w:val="none"/>
+        </w:rPr>
+      </w:pPr>
+      <w:r>
+        <w:rPr>
+          <w:rtl w:val="0"/>
+        </w:rPr>
+        <w:t xml:space="preserve">You’re going to use Dr. Goyes Vallejos’s data to test whether this frog species could be the first sex role reversed frog species known to science.</w:t>
       </w:r>
     </w:p>
     <w:p>
@@ -2340,70 +2480,6 @@
           <w:numId w:val="2"/>
         </w:numPr>
         <w:ind w:left="1440" w:hanging="360"/>
-        <w:rPr/>
-      </w:pPr>
-      <w:r>
-        <w:rPr>
-          <w:rtl w:val="0"/>
-        </w:rPr>
-        <w:t xml:space="preserve">Indonesia</w:t>
-      </w:r>
-    </w:p>
-    <w:p>
-      <w:pPr>
-        <w:numPr>
-          <w:ilvl w:val="1"/>
-          <w:numId w:val="2"/>
-        </w:numPr>
-        <w:ind w:left="1440" w:hanging="360"/>
-        <w:rPr/>
-      </w:pPr>
-      <w:r>
-        <w:rPr>
-          <w:rtl w:val="0"/>
-        </w:rPr>
-        <w:t xml:space="preserve">Papua New Guinea</w:t>
-      </w:r>
-    </w:p>
-    <w:p>
-      <w:pPr>
-        <w:numPr>
-          <w:ilvl w:val="1"/>
-          <w:numId w:val="2"/>
-        </w:numPr>
-        <w:ind w:left="1440" w:hanging="360"/>
-        <w:rPr/>
-      </w:pPr>
-      <w:r>
-        <w:rPr>
-          <w:rtl w:val="0"/>
-        </w:rPr>
-        <w:t xml:space="preserve">Brunei</w:t>
-      </w:r>
-    </w:p>
-    <w:p>
-      <w:pPr>
-        <w:numPr>
-          <w:ilvl w:val="0"/>
-          <w:numId w:val="2"/>
-        </w:numPr>
-        <w:ind w:left="720" w:hanging="360"/>
-        <w:rPr/>
-      </w:pPr>
-      <w:r>
-        <w:rPr>
-          <w:rtl w:val="0"/>
-        </w:rPr>
-        <w:t xml:space="preserve">We’re focusing on Brunei</w:t>
-      </w:r>
-    </w:p>
-    <w:p>
-      <w:pPr>
-        <w:numPr>
-          <w:ilvl w:val="0"/>
-          <w:numId w:val="2"/>
-        </w:numPr>
-        <w:ind w:left="720" w:hanging="360"/>
         <w:rPr>
           <w:u w:val="none"/>
         </w:rPr>
@@ -2412,25 +2488,6 @@
         <w:rPr>
           <w:rtl w:val="0"/>
         </w:rPr>
-        <w:t xml:space="preserve">Introduce frogs &amp; Brunei with Johana’s videos.</w:t>
-      </w:r>
-    </w:p>
-    <w:p>
-      <w:pPr>
-        <w:numPr>
-          <w:ilvl w:val="0"/>
-          <w:numId w:val="2"/>
-        </w:numPr>
-        <w:ind w:left="720" w:hanging="360"/>
-        <w:rPr>
-          <w:u w:val="none"/>
-        </w:rPr>
-      </w:pPr>
-      <w:r>
-        <w:rPr>
-          <w:rtl w:val="0"/>
-        </w:rPr>
-        <w:t xml:space="preserve">You’re going to use Dr. Goyes Vallejos’s data to test whether this frog species could be the first </w:t>
       </w:r>
     </w:p>
     <w:p>
@@ -2471,7 +2528,7 @@
           <w:u w:val="none"/>
         </w:rPr>
       </w:pPr>
-      <w:hyperlink r:id="rId12">
+      <w:hyperlink r:id="rId11">
         <w:r>
           <w:rPr>
             <w:color w:val="1155cc"/>
@@ -2498,7 +2555,7 @@
           <w:u w:val="none"/>
         </w:rPr>
       </w:pPr>
-      <w:hyperlink r:id="rId13">
+      <w:hyperlink r:id="rId12">
         <w:r>
           <w:rPr>
             <w:color w:val="1155cc"/>
@@ -2525,7 +2582,7 @@
           <w:u w:val="none"/>
         </w:rPr>
       </w:pPr>
-      <w:hyperlink r:id="rId14">
+      <w:hyperlink r:id="rId13">
         <w:r>
           <w:rPr>
             <w:color w:val="1155cc"/>
@@ -2552,7 +2609,7 @@
           <w:u w:val="none"/>
         </w:rPr>
       </w:pPr>
-      <w:hyperlink r:id="rId15">
+      <w:hyperlink r:id="rId14">
         <w:r>
           <w:rPr>
             <w:color w:val="1155cc"/>
@@ -2579,7 +2636,7 @@
           <w:u w:val="none"/>
         </w:rPr>
       </w:pPr>
-      <w:hyperlink r:id="rId16">
+      <w:hyperlink r:id="rId15">
         <w:r>
           <w:rPr>
             <w:color w:val="1155cc"/>
@@ -3212,7 +3269,7 @@
               </w:rPr>
               <w:t xml:space="preserve">She's got some really</w:t>
             </w:r>
-            <w:hyperlink r:id="rId17">
+            <w:hyperlink r:id="rId16">
               <w:r>
                 <w:rPr>
                   <w:rFonts w:ascii="Montserrat" w:cs="Montserrat" w:eastAsia="Montserrat" w:hAnsi="Montserrat"/>
@@ -3223,7 +3280,7 @@
                 <w:t xml:space="preserve"> </w:t>
               </w:r>
             </w:hyperlink>
-            <w:hyperlink r:id="rId18">
+            <w:hyperlink r:id="rId17">
               <w:r>
                 <w:rPr>
                   <w:rFonts w:ascii="Montserrat" w:cs="Montserrat" w:eastAsia="Montserrat" w:hAnsi="Montserrat"/>
@@ -4085,80 +4142,18 @@
       </w:r>
     </w:p>
     <w:sectPr>
-      <w:headerReference r:id="rId19" w:type="default"/>
-      <w:headerReference r:id="rId20" w:type="first"/>
-      <w:headerReference r:id="rId21" w:type="even"/>
-      <w:footerReference r:id="rId22" w:type="default"/>
-      <w:footerReference r:id="rId23" w:type="first"/>
-      <w:footerReference r:id="rId24" w:type="even"/>
+      <w:headerReference r:id="rId18" w:type="default"/>
+      <w:headerReference r:id="rId19" w:type="first"/>
+      <w:headerReference r:id="rId20" w:type="even"/>
+      <w:footerReference r:id="rId21" w:type="default"/>
+      <w:footerReference r:id="rId22" w:type="first"/>
+      <w:footerReference r:id="rId23" w:type="even"/>
       <w:pgSz w:h="15840" w:w="12240" w:orient="portrait"/>
       <w:pgMar w:bottom="1440" w:top="1440" w:left="1440" w:right="1440" w:header="720" w:footer="720"/>
       <w:pgNumType w:start="1"/>
     </w:sectPr>
   </w:body>
 </w:document>
-</file>
-
-<file path=word/comments.xml><?xml version="1.0" encoding="utf-8"?>
-<w:comments xmlns:mc="http://schemas.openxmlformats.org/markup-compatibility/2006" xmlns:o="urn:schemas-microsoft-com:office:office" xmlns:r="http://schemas.openxmlformats.org/officeDocument/2006/relationships" xmlns:m="http://schemas.openxmlformats.org/officeDocument/2006/math" xmlns:v="urn:schemas-microsoft-com:vml" xmlns:wp="http://schemas.openxmlformats.org/drawingml/2006/wordprocessingDrawing" xmlns:w10="urn:schemas-microsoft-com:office:word" xmlns:w="http://schemas.openxmlformats.org/wordprocessingml/2006/main" xmlns:wne="http://schemas.microsoft.com/office/word/2006/wordml" xmlns:sl="http://schemas.openxmlformats.org/schemaLibrary/2006/main" xmlns:a="http://schemas.openxmlformats.org/drawingml/2006/main" xmlns:pic="http://schemas.openxmlformats.org/drawingml/2006/picture" xmlns:c="http://schemas.openxmlformats.org/drawingml/2006/chart" xmlns:lc="http://schemas.openxmlformats.org/drawingml/2006/lockedCanvas" xmlns:dgm="http://schemas.openxmlformats.org/drawingml/2006/diagram" xmlns:wps="http://schemas.microsoft.com/office/word/2010/wordprocessingShape" xmlns:wpg="http://schemas.microsoft.com/office/word/2010/wordprocessingGroup" xmlns:w14="http://schemas.microsoft.com/office/word/2010/wordml" xmlns:w15="http://schemas.microsoft.com/office/word/2012/wordml">
-  <w:comment w:author="Matt Wilkins" w:id="0" w:date="2022-03-25T14:31:13Z">
-    <w:p>
-      <w:pPr>
-        <w:keepNext w:val="0"/>
-        <w:keepLines w:val="0"/>
-        <w:pageBreakBefore w:val="0"/>
-        <w:widowControl w:val="0"/>
-        <w:pBdr>
-          <w:top w:space="0" w:sz="0" w:val="nil"/>
-          <w:left w:space="0" w:sz="0" w:val="nil"/>
-          <w:bottom w:space="0" w:sz="0" w:val="nil"/>
-          <w:right w:space="0" w:sz="0" w:val="nil"/>
-          <w:between w:space="0" w:sz="0" w:val="nil"/>
-        </w:pBdr>
-        <w:shd w:fill="auto" w:val="clear"/>
-        <w:spacing w:after="0" w:before="0" w:line="240" w:lineRule="auto"/>
-        <w:ind w:left="0" w:right="0" w:firstLine="0"/>
-        <w:jc w:val="left"/>
-        <w:rPr>
-          <w:rFonts w:ascii="Arial" w:cs="Arial" w:eastAsia="Arial" w:hAnsi="Arial"/>
-          <w:b w:val="0"/>
-          <w:i w:val="0"/>
-          <w:smallCaps w:val="0"/>
-          <w:strike w:val="0"/>
-          <w:color w:val="000000"/>
-          <w:sz w:val="22"/>
-          <w:szCs w:val="22"/>
-          <w:u w:val="none"/>
-          <w:shd w:fill="auto" w:val="clear"/>
-          <w:vertAlign w:val="baseline"/>
-        </w:rPr>
-      </w:pPr>
-      <w:r>
-        <w:rPr>
-          <w:rFonts w:ascii="Arial" w:cs="Arial" w:eastAsia="Arial" w:hAnsi="Arial"/>
-          <w:b w:val="0"/>
-          <w:i w:val="0"/>
-          <w:smallCaps w:val="0"/>
-          <w:strike w:val="0"/>
-          <w:color w:val="000000"/>
-          <w:sz w:val="22"/>
-          <w:szCs w:val="22"/>
-          <w:u w:val="none"/>
-          <w:shd w:fill="auto" w:val="clear"/>
-          <w:vertAlign w:val="baseline"/>
-          <w:rtl w:val="0"/>
-        </w:rPr>
-        <w:t xml:space="preserve">make political map</w:t>
-      </w:r>
-    </w:p>
-  </w:comment>
-</w:comments>
-</file>
-
-<file path=word/commentsExtended.xml><?xml version="1.0" encoding="utf-8"?>
-<w15:commentsEx xmlns:mc="http://schemas.openxmlformats.org/markup-compatibility/2006" xmlns:o="urn:schemas-microsoft-com:office:office" xmlns:r="http://schemas.openxmlformats.org/officeDocument/2006/relationships" xmlns:m="http://schemas.openxmlformats.org/officeDocument/2006/math" xmlns:v="urn:schemas-microsoft-com:vml" xmlns:wp="http://schemas.openxmlformats.org/drawingml/2006/wordprocessingDrawing" xmlns:w10="urn:schemas-microsoft-com:office:word" xmlns:w="http://schemas.openxmlformats.org/wordprocessingml/2006/main" xmlns:wne="http://schemas.microsoft.com/office/word/2006/wordml" xmlns:sl="http://schemas.openxmlformats.org/schemaLibrary/2006/main" xmlns:a="http://schemas.openxmlformats.org/drawingml/2006/main" xmlns:pic="http://schemas.openxmlformats.org/drawingml/2006/picture" xmlns:c="http://schemas.openxmlformats.org/drawingml/2006/chart" xmlns:lc="http://schemas.openxmlformats.org/drawingml/2006/lockedCanvas" xmlns:dgm="http://schemas.openxmlformats.org/drawingml/2006/diagram" xmlns:wps="http://schemas.microsoft.com/office/word/2010/wordprocessingShape" xmlns:wpg="http://schemas.microsoft.com/office/word/2010/wordprocessingGroup" xmlns:w14="http://schemas.microsoft.com/office/word/2010/wordml" xmlns:w15="http://schemas.microsoft.com/office/word/2012/wordml">
-  <w15:commentEx w15:paraId="000000C5" w15:done="0"/>
-</w15:commentsEx>
 </file>
 
 <file path=word/footer1.xml><?xml version="1.0" encoding="utf-8"?>
@@ -6707,7 +6702,7 @@
 
 <file path=customXML/item1.xml><?xml version="1.0" encoding="utf-8"?>
 <go:gDocsCustomXmlDataStorage xmlns:go="http://customooxmlschemas.google.com/" xmlns:r="http://schemas.openxmlformats.org/officeDocument/2006/relationships">
-  <go:docsCustomData xmlns:go="http://customooxmlschemas.google.com/" roundtripDataSignature="AMtx7mjQ7fVBzgVUPXR2OEeNpK2z4AMdrw==">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</go:docsCustomData>
+  <go:docsCustomData xmlns:go="http://customooxmlschemas.google.com/" roundtripDataSignature="AMtx7miFpoQhuQwHdMUesFOO8EZaxn/+eg==">AMUW2mX9mxpjIUAOX7cuT1abglJOHxAVqvHWkQ2PbSSL6EoU08APcxqR0e5edL1ou0rVsnwoz1yRx22Z6jTBurP2b0d1F+pc04Cc2aDIoFwWl4Cb1sgcujpccDslAU5OELK0ZMPZoLHX2f25RrIybkL+w6ant+2UaubydKaJ0OyU6SVO7OdZULAgTSt4c+/FGCIWsJ1EgHM+1X8NNNpfQI0G1c75uQaUyqJd2taBeeEYDlz5be8BmDQAApH45/wlyBL3os26Ka/770ZbvlNqIWRw2QUHTqUhl23aLrkPC2CSxTwX2gbgeaP19iSfSSNHG3bSSn8OBkCJ</go:docsCustomData>
 </go:gDocsCustomXmlDataStorage>
 </file>
 

</xml_diff>